<commit_message>
fixes and 5 lab
</commit_message>
<xml_diff>
--- a/OTIS/3lab_otis.docx
+++ b/OTIS/3lab_otis.docx
@@ -7318,7 +7318,7 @@
                 <w:lang w:val="en-US"/>
               </w:rPr>
               <w:object>
-                <v:shape id="_x0000_i1026" o:spt="75" type="#_x0000_t75" style="height:31pt;width:332pt;" o:ole="t" filled="f" o:preferrelative="t" stroked="f" coordsize="21600,21600">
+                <v:shape id="_x0000_i1026" o:spt="75" alt="" type="#_x0000_t75" style="height:31pt;width:332pt;" o:ole="t" filled="f" o:preferrelative="t" stroked="f" coordsize="21600,21600">
                   <v:path/>
                   <v:fill on="f" focussize="0,0"/>
                   <v:stroke on="f"/>
@@ -7428,7 +7428,7 @@
                 <w:lang w:val="en-US"/>
               </w:rPr>
               <w:object>
-                <v:shape id="_x0000_i1027" o:spt="75" type="#_x0000_t75" style="height:31pt;width:330.95pt;" o:ole="t" filled="f" o:preferrelative="t" stroked="f" coordsize="21600,21600">
+                <v:shape id="_x0000_i1027" o:spt="75" alt="" type="#_x0000_t75" style="height:31pt;width:330.95pt;" o:ole="t" filled="f" o:preferrelative="t" stroked="f" coordsize="21600,21600">
                   <v:path/>
                   <v:fill on="f" focussize="0,0"/>
                   <v:stroke on="f"/>
@@ -7545,7 +7545,7 @@
                 <w:lang w:val="en-US"/>
               </w:rPr>
               <w:object>
-                <v:shape id="_x0000_i1028" o:spt="75" type="#_x0000_t75" style="height:31pt;width:330pt;" o:ole="t" filled="f" o:preferrelative="t" stroked="f" coordsize="21600,21600">
+                <v:shape id="_x0000_i1028" o:spt="75" alt="" type="#_x0000_t75" style="height:31pt;width:330pt;" o:ole="t" filled="f" o:preferrelative="t" stroked="f" coordsize="21600,21600">
                   <v:path/>
                   <v:fill on="f" focussize="0,0"/>
                   <v:stroke on="f"/>
@@ -7662,7 +7662,7 @@
                 <w:lang w:val="en-US"/>
               </w:rPr>
               <w:object>
-                <v:shape id="_x0000_i1029" o:spt="75" type="#_x0000_t75" style="height:31pt;width:332pt;" o:ole="t" filled="f" o:preferrelative="t" stroked="f" coordsize="21600,21600">
+                <v:shape id="_x0000_i1029" o:spt="75" alt="" type="#_x0000_t75" style="height:31pt;width:332pt;" o:ole="t" filled="f" o:preferrelative="t" stroked="f" coordsize="21600,21600">
                   <v:path/>
                   <v:fill on="f" focussize="0,0"/>
                   <v:stroke on="f"/>
@@ -7768,7 +7768,7 @@
                 <w:lang w:val="en-US"/>
               </w:rPr>
               <w:object>
-                <v:shape id="_x0000_i1030" o:spt="75" type="#_x0000_t75" style="height:31pt;width:326pt;" o:ole="t" filled="f" o:preferrelative="t" stroked="f" coordsize="21600,21600">
+                <v:shape id="_x0000_i1030" o:spt="75" alt="" type="#_x0000_t75" style="height:31pt;width:326pt;" o:ole="t" filled="f" o:preferrelative="t" stroked="f" coordsize="21600,21600">
                   <v:path/>
                   <v:fill on="f" focussize="0,0"/>
                   <v:stroke on="f"/>
@@ -8154,6 +8154,7 @@
                 <w:shd w:val="clear" w:fill="auto"/>
               </w:rPr>
             </w:pPr>
+            <w:bookmarkStart w:id="0" w:name="_GoBack"/>
           </w:p>
         </w:tc>
         <w:tc>
@@ -10635,8 +10636,6 @@
           </wp:inline>
         </w:drawing>
       </w:r>
-      <w:bookmarkStart w:id="0" w:name="_GoBack"/>
-      <w:bookmarkEnd w:id="0"/>
     </w:p>
     <w:sectPr>
       <w:pgSz w:w="11906" w:h="16838"/>

</xml_diff>